<commit_message>
I have updated my role
</commit_message>
<xml_diff>
--- a/UDA_Test.docx
+++ b/UDA_Test.docx
@@ -12,12 +12,20 @@
       </w:r>
       <w:proofErr w:type="spellEnd"/>
       <w:r>
+        <w:t xml:space="preserve"> (Student)</w:t>
+      </w:r>
+      <w:r>
         <w:t>.</w:t>
       </w:r>
     </w:p>
     <w:p>
       <w:r>
         <w:t>Hello World.</w:t>
+      </w:r>
+    </w:p>
+    <w:p>
+      <w:r>
+        <w:t>I am hungry!</w:t>
       </w:r>
       <w:bookmarkStart w:id="0" w:name="_GoBack"/>
       <w:bookmarkEnd w:id="0"/>

</xml_diff>

<commit_message>
I have updated my institution
</commit_message>
<xml_diff>
--- a/UDA_Test.docx
+++ b/UDA_Test.docx
@@ -20,6 +20,13 @@
     </w:p>
     <w:p>
       <w:r>
+        <w:t>NorQuest</w:t>
+      </w:r>
+      <w:bookmarkStart w:id="0" w:name="_GoBack"/>
+      <w:bookmarkEnd w:id="0"/>
+    </w:p>
+    <w:p>
+      <w:r>
         <w:t>Hello World.</w:t>
       </w:r>
     </w:p>
@@ -27,8 +34,6 @@
       <w:r>
         <w:t>I am hungry!</w:t>
       </w:r>
-      <w:bookmarkStart w:id="0" w:name="_GoBack"/>
-      <w:bookmarkEnd w:id="0"/>
     </w:p>
     <w:sectPr>
       <w:pgSz w:w="12240" w:h="15840"/>

</xml_diff>